<commit_message>
#20183 #20319 Add instruction to setup commit message template and git commit hooks. Reviewed by: Rysiek Seniuta
</commit_message>
<xml_diff>
--- a/Documents/Git commit message template.docx
+++ b/Documents/Git commit message template.docx
@@ -7,7 +7,7 @@
         <w:pStyle w:val="Heading1"/>
         <w:numPr>
           <w:ilvl w:val="0"/>
-          <w:numId w:val="6"/>
+          <w:numId w:val="1"/>
         </w:numPr>
         <w:rPr>
           <w:lang w:val="en-US"/>
@@ -17,78 +17,61 @@
         <w:rPr>
           <w:lang w:val="en-US"/>
         </w:rPr>
-        <w:t xml:space="preserve">How to </w:t>
-      </w:r>
-      <w:r>
-        <w:rPr>
-          <w:lang w:val="en-US"/>
-        </w:rPr>
-        <w:t>set</w:t>
-      </w:r>
-      <w:r>
-        <w:rPr>
-          <w:lang w:val="en-US"/>
-        </w:rPr>
-        <w:t xml:space="preserve"> commit message template</w:t>
-      </w:r>
-      <w:r>
-        <w:rPr>
-          <w:lang w:val="en-US"/>
-        </w:rPr>
-        <w:t xml:space="preserve"> </w:t>
-      </w:r>
-      <w:r>
-        <w:rPr>
-          <w:lang w:val="en-US"/>
-        </w:rPr>
-        <w:t>(optional)</w:t>
-      </w:r>
-    </w:p>
-    <w:p>
-      <w:pPr>
-        <w:rPr>
-          <w:lang w:val="en-US"/>
-        </w:rPr>
-      </w:pPr>
-    </w:p>
-    <w:p>
-      <w:pPr>
-        <w:rPr>
-          <w:rStyle w:val="SubtleReference"/>
-          <w:lang w:val="en-GB"/>
-        </w:rPr>
-      </w:pPr>
-      <w:r>
-        <w:rPr>
-          <w:rStyle w:val="SubtleReference"/>
-          <w:lang w:val="en-GB"/>
-        </w:rPr>
-        <w:t>To check your environment variables open CMD window and type SET.</w:t>
-      </w:r>
-    </w:p>
-    <w:p>
-      <w:pPr>
-        <w:rPr>
-          <w:lang w:val="en-US"/>
-        </w:rPr>
-      </w:pPr>
-      <w:r>
-        <w:rPr>
-          <w:lang w:val="en-US"/>
-        </w:rPr>
-        <w:t>Crea</w:t>
-      </w:r>
-      <w:r>
-        <w:rPr>
-          <w:lang w:val="en-US"/>
-        </w:rPr>
-        <w:t xml:space="preserve">te template file in location </w:t>
-      </w:r>
-      <w:r>
-        <w:rPr>
-          <w:lang w:val="en-US"/>
-        </w:rPr>
-        <w:t>%HOMEDRIVE%</w:t>
+        <w:t>How to set commit message template (optional)</w:t>
+      </w:r>
+    </w:p>
+    <w:p>
+      <w:pPr>
+        <w:pStyle w:val="Subtitle"/>
+        <w:rPr>
+          <w:lang w:val="en-US"/>
+        </w:rPr>
+      </w:pPr>
+    </w:p>
+    <w:p>
+      <w:pPr>
+        <w:pStyle w:val="Subtitle"/>
+        <w:rPr>
+          <w:lang w:val="en-US"/>
+        </w:rPr>
+      </w:pPr>
+      <w:r>
+        <w:rPr>
+          <w:lang w:val="en-US"/>
+        </w:rPr>
+        <w:t xml:space="preserve">To check value of </w:t>
+      </w:r>
+      <w:r>
+        <w:rPr>
+          <w:lang w:val="en-US"/>
+        </w:rPr>
+        <w:t>environment</w:t>
+      </w:r>
+      <w:bookmarkStart w:id="0" w:name="_GoBack"/>
+      <w:bookmarkEnd w:id="0"/>
+      <w:r>
+        <w:rPr>
+          <w:lang w:val="en-US"/>
+        </w:rPr>
+        <w:t xml:space="preserve"> variables open CMD and type SET </w:t>
+      </w:r>
+    </w:p>
+    <w:p>
+      <w:pPr>
+        <w:pStyle w:val="ListParagraph"/>
+        <w:numPr>
+          <w:ilvl w:val="0"/>
+          <w:numId w:val="2"/>
+        </w:numPr>
+        <w:rPr>
+          <w:lang w:val="en-US"/>
+        </w:rPr>
+      </w:pPr>
+      <w:r>
+        <w:rPr>
+          <w:lang w:val="en-US"/>
+        </w:rPr>
+        <w:t>Create template file in location %HOMEDRIVE%</w:t>
       </w:r>
       <w:r>
         <w:rPr>
@@ -108,7 +91,7 @@
         <w:rPr>
           <w:lang w:val="en-US"/>
         </w:rPr>
-        <w:object w:dxaOrig="1596" w:dyaOrig="1033" w14:anchorId="3279FC7A">
+        <w:object w:dxaOrig="1596" w:dyaOrig="1033">
           <v:shapetype id="_x0000_t75" coordsize="21600,21600" o:spt="75" o:preferrelative="t" path="m@4@5l@4@11@9@11@9@5xe" filled="f" stroked="f">
             <v:stroke joinstyle="miter"/>
             <v:formulas>
@@ -129,49 +112,28 @@
             <o:lock v:ext="edit" aspectratio="t"/>
           </v:shapetype>
           <v:shape id="_x0000_i1025" type="#_x0000_t75" style="width:79.5pt;height:51.9pt" o:ole="">
-            <v:imagedata r:id="rId8" o:title=""/>
+            <v:imagedata r:id="rId5" o:title=""/>
           </v:shape>
-          <o:OLEObject Type="Embed" ProgID="Package" ShapeID="_x0000_i1025" DrawAspect="Icon" ObjectID="_1517389152" r:id="rId9"/>
+          <o:OLEObject Type="Embed" ProgID="Package" ShapeID="_x0000_i1025" DrawAspect="Icon" ObjectID="_1517391827" r:id="rId6"/>
         </w:object>
       </w:r>
     </w:p>
     <w:p>
       <w:pPr>
-        <w:rPr>
-          <w:lang w:val="en-US"/>
-        </w:rPr>
-      </w:pPr>
-      <w:r>
-        <w:rPr>
-          <w:lang w:val="en-US"/>
-        </w:rPr>
-        <w:t xml:space="preserve">Add </w:t>
-      </w:r>
-      <w:proofErr w:type="gramStart"/>
-      <w:r>
-        <w:rPr>
-          <w:lang w:val="en-US"/>
-        </w:rPr>
-        <w:t>following  command</w:t>
-      </w:r>
-      <w:proofErr w:type="gramEnd"/>
-      <w:r>
-        <w:rPr>
-          <w:lang w:val="en-US"/>
-        </w:rPr>
-        <w:t xml:space="preserve"> to </w:t>
-      </w:r>
-      <w:r>
-        <w:rPr>
-          <w:lang w:val="en-US"/>
-        </w:rPr>
-        <w:t>%HOMEDRIVE%</w:t>
-      </w:r>
-      <w:r>
-        <w:rPr>
-          <w:lang w:val="en-US"/>
-        </w:rPr>
-        <w:t>/.</w:t>
+        <w:pStyle w:val="ListParagraph"/>
+        <w:numPr>
+          <w:ilvl w:val="0"/>
+          <w:numId w:val="2"/>
+        </w:numPr>
+        <w:rPr>
+          <w:lang w:val="en-US"/>
+        </w:rPr>
+      </w:pPr>
+      <w:r>
+        <w:rPr>
+          <w:lang w:val="en-US"/>
+        </w:rPr>
+        <w:t>Add following  command to %HOMEDRIVE%/.</w:t>
       </w:r>
       <w:proofErr w:type="spellStart"/>
       <w:r>
@@ -185,23 +147,19 @@
         <w:rPr>
           <w:lang w:val="en-US"/>
         </w:rPr>
-        <w:t xml:space="preserve"> file:</w:t>
-      </w:r>
-    </w:p>
-    <w:p>
-      <w:pPr>
+        <w:t xml:space="preserve"> file as in example: </w:t>
+      </w:r>
+    </w:p>
+    <w:p>
+      <w:pPr>
+        <w:pStyle w:val="NoSpacing"/>
+        <w:ind w:firstLine="708"/>
         <w:rPr>
           <w:i/>
-          <w:lang w:val="en-US"/>
-        </w:rPr>
-      </w:pPr>
-      <w:r>
-        <w:rPr>
-          <w:i/>
-          <w:lang w:val="en-US"/>
-        </w:rPr>
-        <w:t xml:space="preserve">Example: </w:t>
-      </w:r>
+          <w:color w:val="7030A0"/>
+          <w:lang w:val="en-GB"/>
+        </w:rPr>
+      </w:pPr>
     </w:p>
     <w:p>
       <w:pPr>
@@ -242,7 +200,7 @@
         <w:pStyle w:val="Heading1"/>
         <w:numPr>
           <w:ilvl w:val="0"/>
-          <w:numId w:val="6"/>
+          <w:numId w:val="1"/>
         </w:numPr>
         <w:rPr>
           <w:lang w:val="en-US"/>
@@ -270,11 +228,19 @@
           <w:lang w:val="en-US"/>
         </w:rPr>
       </w:pPr>
-      <w:r>
-        <w:rPr>
-          <w:lang w:val="en-US"/>
-        </w:rPr>
-        <w:t>Copy and paste following template in to message.txt</w:t>
+      <w:proofErr w:type="spellStart"/>
+      <w:r>
+        <w:rPr>
+          <w:lang w:val="en-US"/>
+        </w:rPr>
+        <w:t>Git</w:t>
+      </w:r>
+      <w:proofErr w:type="spellEnd"/>
+      <w:r>
+        <w:rPr>
+          <w:lang w:val="en-US"/>
+        </w:rPr>
+        <w:t xml:space="preserve"> commit message template:</w:t>
       </w:r>
     </w:p>
     <w:p>
@@ -368,8 +334,8 @@
         <w:tblLook w:val="04A0" w:firstRow="1" w:lastRow="0" w:firstColumn="1" w:lastColumn="0" w:noHBand="0" w:noVBand="1"/>
       </w:tblPr>
       <w:tblGrid>
-        <w:gridCol w:w="4606"/>
-        <w:gridCol w:w="4606"/>
+        <w:gridCol w:w="4536"/>
+        <w:gridCol w:w="4526"/>
       </w:tblGrid>
       <w:tr>
         <w:tc>
@@ -726,19 +692,7 @@
         <w:rPr>
           <w:lang w:val="en-US"/>
         </w:rPr>
-        <w:t xml:space="preserve">Below </w:t>
-      </w:r>
-      <w:r>
-        <w:rPr>
-          <w:lang w:val="en-US"/>
-        </w:rPr>
-        <w:t>you can find example</w:t>
-      </w:r>
-      <w:r>
-        <w:rPr>
-          <w:lang w:val="en-US"/>
-        </w:rPr>
-        <w:t>:</w:t>
+        <w:t>Below you can find example:</w:t>
       </w:r>
     </w:p>
     <w:p>
@@ -746,7 +700,7 @@
         <w:pStyle w:val="NoSpacing"/>
         <w:numPr>
           <w:ilvl w:val="0"/>
-          <w:numId w:val="9"/>
+          <w:numId w:val="3"/>
         </w:numPr>
         <w:rPr>
           <w:lang w:val="en-US"/>
@@ -756,13 +710,7 @@
         <w:rPr>
           <w:lang w:val="en-US"/>
         </w:rPr>
-        <w:t>Bug</w:t>
-      </w:r>
-      <w:r>
-        <w:rPr>
-          <w:lang w:val="en-US"/>
-        </w:rPr>
-        <w:t>(#1414</w:t>
+        <w:t>Bug(#1414</w:t>
       </w:r>
       <w:r>
         <w:t>)</w:t>
@@ -771,13 +719,7 @@
         <w:rPr>
           <w:lang w:val="en-US"/>
         </w:rPr>
-        <w:t xml:space="preserve"> with subtask</w:t>
-      </w:r>
-      <w:r>
-        <w:rPr>
-          <w:lang w:val="en-US"/>
-        </w:rPr>
-        <w:t>(#92828</w:t>
+        <w:t xml:space="preserve"> with subtask(#92828</w:t>
       </w:r>
       <w:r>
         <w:t>)</w:t>
@@ -806,31 +748,7 @@
           <w:color w:val="7030A0"/>
           <w:lang w:val="en-US"/>
         </w:rPr>
-        <w:t>#1414</w:t>
-      </w:r>
-      <w:r>
-        <w:rPr>
-          <w:i/>
-          <w:color w:val="7030A0"/>
-          <w:lang w:val="en-US"/>
-        </w:rPr>
-        <w:t xml:space="preserve"> #92828</w:t>
-      </w:r>
-      <w:r>
-        <w:rPr>
-          <w:i/>
-          <w:color w:val="7030A0"/>
-          <w:lang w:val="en-US"/>
-        </w:rPr>
-        <w:t xml:space="preserve"> </w:t>
-      </w:r>
-      <w:r>
-        <w:rPr>
-          <w:i/>
-          <w:color w:val="7030A0"/>
-          <w:lang w:val="en-US"/>
-        </w:rPr>
-        <w:t>Example description of committed code</w:t>
+        <w:t>#1414 #92828 Example description of committed code</w:t>
       </w:r>
     </w:p>
     <w:p>
@@ -864,7 +782,7 @@
         <w:pStyle w:val="Heading1"/>
         <w:numPr>
           <w:ilvl w:val="0"/>
-          <w:numId w:val="6"/>
+          <w:numId w:val="1"/>
         </w:numPr>
         <w:rPr>
           <w:lang w:val="en-US"/>
@@ -897,15 +815,32 @@
           <w:lang w:val="en-US"/>
         </w:rPr>
       </w:pPr>
-      <w:hyperlink r:id="rId10" w:history="1">
-        <w:r>
-          <w:rPr>
-            <w:rStyle w:val="Hyperlink"/>
-            <w:lang w:val="en-US"/>
-          </w:rPr>
-          <w:t>http://git-scm.com/book/en/v2/Customizing-Git-Git-Hooks</w:t>
-        </w:r>
-      </w:hyperlink>
+      <w:r>
+        <w:fldChar w:fldCharType="begin"/>
+      </w:r>
+      <w:r>
+        <w:rPr>
+          <w:lang w:val="en-US"/>
+        </w:rPr>
+        <w:instrText xml:space="preserve"> HYPERLINK "http://git-scm.com/book/en/v2/Customizing-Git-Git-Hooks" </w:instrText>
+      </w:r>
+      <w:r>
+        <w:fldChar w:fldCharType="separate"/>
+      </w:r>
+      <w:r>
+        <w:rPr>
+          <w:rStyle w:val="Hyperlink"/>
+          <w:lang w:val="en-US"/>
+        </w:rPr>
+        <w:t>http://git-scm.com/book/en/v2/Customizing-Git-Git-Hooks</w:t>
+      </w:r>
+      <w:r>
+        <w:rPr>
+          <w:rStyle w:val="Hyperlink"/>
+          <w:lang w:val="en-US"/>
+        </w:rPr>
+        <w:fldChar w:fldCharType="end"/>
+      </w:r>
     </w:p>
     <w:p>
       <w:pPr>
@@ -973,22 +908,18 @@
         </w:rPr>
       </w:pPr>
       <w:r>
-        <w:rPr>
-          <w:lang w:val="en-US"/>
-        </w:rPr>
-        <w:object w:dxaOrig="1320" w:dyaOrig="810" w14:anchorId="7DACBAFE">
-          <v:shape id="_x0000_i1026" type="#_x0000_t75" style="width:65.9pt;height:40.7pt" o:ole="">
-            <v:imagedata r:id="rId11" o:title=""/>
+        <w:object w:dxaOrig="1540" w:dyaOrig="996">
+          <v:shape id="_x0000_i1026" type="#_x0000_t75" style="width:77.15pt;height:49.55pt" o:ole="">
+            <v:imagedata r:id="rId7" o:title=""/>
           </v:shape>
-          <o:OLEObject Type="Embed" ProgID="Package" ShapeID="_x0000_i1026" DrawAspect="Content" ObjectID="_1517389153" r:id="rId12"/>
+          <o:OLEObject Type="Embed" ProgID="Package" ShapeID="_x0000_i1026" DrawAspect="Icon" ObjectID="_1517391828" r:id="rId8"/>
         </w:object>
       </w:r>
-      <w:bookmarkStart w:id="0" w:name="_GoBack"/>
-      <w:bookmarkEnd w:id="0"/>
-    </w:p>
+    </w:p>
+    <w:p/>
     <w:sectPr>
       <w:pgSz w:w="11906" w:h="16838"/>
-      <w:pgMar w:top="720" w:right="720" w:bottom="720" w:left="720" w:header="708" w:footer="708" w:gutter="0"/>
+      <w:pgMar w:top="1417" w:right="1417" w:bottom="1417" w:left="1417" w:header="708" w:footer="708" w:gutter="0"/>
       <w:cols w:space="708"/>
       <w:docGrid w:linePitch="360"/>
     </w:sectPr>
@@ -1174,119 +1105,6 @@
     </w:lvl>
   </w:abstractNum>
   <w:abstractNum w:abstractNumId="2" w15:restartNumberingAfterBreak="0">
-    <w:nsid w:val="424F1AE4"/>
-    <w:multiLevelType w:val="hybridMultilevel"/>
-    <w:tmpl w:val="AE9ABDFC"/>
-    <w:lvl w:ilvl="0" w:tplc="04150001">
-      <w:start w:val="1"/>
-      <w:numFmt w:val="bullet"/>
-      <w:lvlText w:val=""/>
-      <w:lvlJc w:val="left"/>
-      <w:pPr>
-        <w:ind w:left="720" w:hanging="360"/>
-      </w:pPr>
-      <w:rPr>
-        <w:rFonts w:ascii="Symbol" w:hAnsi="Symbol" w:hint="default"/>
-      </w:rPr>
-    </w:lvl>
-    <w:lvl w:ilvl="1" w:tplc="04150003">
-      <w:start w:val="1"/>
-      <w:numFmt w:val="bullet"/>
-      <w:lvlText w:val="o"/>
-      <w:lvlJc w:val="left"/>
-      <w:pPr>
-        <w:ind w:left="1440" w:hanging="360"/>
-      </w:pPr>
-      <w:rPr>
-        <w:rFonts w:ascii="Courier New" w:hAnsi="Courier New" w:cs="Courier New" w:hint="default"/>
-      </w:rPr>
-    </w:lvl>
-    <w:lvl w:ilvl="2" w:tplc="04150005">
-      <w:start w:val="1"/>
-      <w:numFmt w:val="bullet"/>
-      <w:lvlText w:val=""/>
-      <w:lvlJc w:val="left"/>
-      <w:pPr>
-        <w:ind w:left="2160" w:hanging="360"/>
-      </w:pPr>
-      <w:rPr>
-        <w:rFonts w:ascii="Wingdings" w:hAnsi="Wingdings" w:hint="default"/>
-      </w:rPr>
-    </w:lvl>
-    <w:lvl w:ilvl="3" w:tplc="04150001">
-      <w:start w:val="1"/>
-      <w:numFmt w:val="bullet"/>
-      <w:lvlText w:val=""/>
-      <w:lvlJc w:val="left"/>
-      <w:pPr>
-        <w:ind w:left="2880" w:hanging="360"/>
-      </w:pPr>
-      <w:rPr>
-        <w:rFonts w:ascii="Symbol" w:hAnsi="Symbol" w:hint="default"/>
-      </w:rPr>
-    </w:lvl>
-    <w:lvl w:ilvl="4" w:tplc="04150003">
-      <w:start w:val="1"/>
-      <w:numFmt w:val="bullet"/>
-      <w:lvlText w:val="o"/>
-      <w:lvlJc w:val="left"/>
-      <w:pPr>
-        <w:ind w:left="3600" w:hanging="360"/>
-      </w:pPr>
-      <w:rPr>
-        <w:rFonts w:ascii="Courier New" w:hAnsi="Courier New" w:cs="Courier New" w:hint="default"/>
-      </w:rPr>
-    </w:lvl>
-    <w:lvl w:ilvl="5" w:tplc="04150005">
-      <w:start w:val="1"/>
-      <w:numFmt w:val="bullet"/>
-      <w:lvlText w:val=""/>
-      <w:lvlJc w:val="left"/>
-      <w:pPr>
-        <w:ind w:left="4320" w:hanging="360"/>
-      </w:pPr>
-      <w:rPr>
-        <w:rFonts w:ascii="Wingdings" w:hAnsi="Wingdings" w:hint="default"/>
-      </w:rPr>
-    </w:lvl>
-    <w:lvl w:ilvl="6" w:tplc="04150001">
-      <w:start w:val="1"/>
-      <w:numFmt w:val="bullet"/>
-      <w:lvlText w:val=""/>
-      <w:lvlJc w:val="left"/>
-      <w:pPr>
-        <w:ind w:left="5040" w:hanging="360"/>
-      </w:pPr>
-      <w:rPr>
-        <w:rFonts w:ascii="Symbol" w:hAnsi="Symbol" w:hint="default"/>
-      </w:rPr>
-    </w:lvl>
-    <w:lvl w:ilvl="7" w:tplc="04150003">
-      <w:start w:val="1"/>
-      <w:numFmt w:val="bullet"/>
-      <w:lvlText w:val="o"/>
-      <w:lvlJc w:val="left"/>
-      <w:pPr>
-        <w:ind w:left="5760" w:hanging="360"/>
-      </w:pPr>
-      <w:rPr>
-        <w:rFonts w:ascii="Courier New" w:hAnsi="Courier New" w:cs="Courier New" w:hint="default"/>
-      </w:rPr>
-    </w:lvl>
-    <w:lvl w:ilvl="8" w:tplc="04150005">
-      <w:start w:val="1"/>
-      <w:numFmt w:val="bullet"/>
-      <w:lvlText w:val=""/>
-      <w:lvlJc w:val="left"/>
-      <w:pPr>
-        <w:ind w:left="6480" w:hanging="360"/>
-      </w:pPr>
-      <w:rPr>
-        <w:rFonts w:ascii="Wingdings" w:hAnsi="Wingdings" w:hint="default"/>
-      </w:rPr>
-    </w:lvl>
-  </w:abstractNum>
-  <w:abstractNum w:abstractNumId="3" w15:restartNumberingAfterBreak="0">
     <w:nsid w:val="55B82E4A"/>
     <w:multiLevelType w:val="hybridMultilevel"/>
     <w:tmpl w:val="C70CC294"/>
@@ -1375,412 +1193,14 @@
       </w:pPr>
     </w:lvl>
   </w:abstractNum>
-  <w:abstractNum w:abstractNumId="4" w15:restartNumberingAfterBreak="0">
-    <w:nsid w:val="5BC43AA0"/>
-    <w:multiLevelType w:val="hybridMultilevel"/>
-    <w:tmpl w:val="FAF8C7BC"/>
-    <w:lvl w:ilvl="0" w:tplc="0415000F">
-      <w:start w:val="1"/>
-      <w:numFmt w:val="decimal"/>
-      <w:lvlText w:val="%1."/>
-      <w:lvlJc w:val="left"/>
-      <w:pPr>
-        <w:ind w:left="720" w:hanging="360"/>
-      </w:pPr>
-      <w:rPr>
-        <w:rFonts w:hint="default"/>
-      </w:rPr>
-    </w:lvl>
-    <w:lvl w:ilvl="1" w:tplc="04150019" w:tentative="1">
-      <w:start w:val="1"/>
-      <w:numFmt w:val="lowerLetter"/>
-      <w:lvlText w:val="%2."/>
-      <w:lvlJc w:val="left"/>
-      <w:pPr>
-        <w:ind w:left="1440" w:hanging="360"/>
-      </w:pPr>
-    </w:lvl>
-    <w:lvl w:ilvl="2" w:tplc="0415001B" w:tentative="1">
-      <w:start w:val="1"/>
-      <w:numFmt w:val="lowerRoman"/>
-      <w:lvlText w:val="%3."/>
-      <w:lvlJc w:val="right"/>
-      <w:pPr>
-        <w:ind w:left="2160" w:hanging="180"/>
-      </w:pPr>
-    </w:lvl>
-    <w:lvl w:ilvl="3" w:tplc="0415000F" w:tentative="1">
-      <w:start w:val="1"/>
-      <w:numFmt w:val="decimal"/>
-      <w:lvlText w:val="%4."/>
-      <w:lvlJc w:val="left"/>
-      <w:pPr>
-        <w:ind w:left="2880" w:hanging="360"/>
-      </w:pPr>
-    </w:lvl>
-    <w:lvl w:ilvl="4" w:tplc="04150019" w:tentative="1">
-      <w:start w:val="1"/>
-      <w:numFmt w:val="lowerLetter"/>
-      <w:lvlText w:val="%5."/>
-      <w:lvlJc w:val="left"/>
-      <w:pPr>
-        <w:ind w:left="3600" w:hanging="360"/>
-      </w:pPr>
-    </w:lvl>
-    <w:lvl w:ilvl="5" w:tplc="0415001B" w:tentative="1">
-      <w:start w:val="1"/>
-      <w:numFmt w:val="lowerRoman"/>
-      <w:lvlText w:val="%6."/>
-      <w:lvlJc w:val="right"/>
-      <w:pPr>
-        <w:ind w:left="4320" w:hanging="180"/>
-      </w:pPr>
-    </w:lvl>
-    <w:lvl w:ilvl="6" w:tplc="0415000F" w:tentative="1">
-      <w:start w:val="1"/>
-      <w:numFmt w:val="decimal"/>
-      <w:lvlText w:val="%7."/>
-      <w:lvlJc w:val="left"/>
-      <w:pPr>
-        <w:ind w:left="5040" w:hanging="360"/>
-      </w:pPr>
-    </w:lvl>
-    <w:lvl w:ilvl="7" w:tplc="04150019" w:tentative="1">
-      <w:start w:val="1"/>
-      <w:numFmt w:val="lowerLetter"/>
-      <w:lvlText w:val="%8."/>
-      <w:lvlJc w:val="left"/>
-      <w:pPr>
-        <w:ind w:left="5760" w:hanging="360"/>
-      </w:pPr>
-    </w:lvl>
-    <w:lvl w:ilvl="8" w:tplc="0415001B" w:tentative="1">
-      <w:start w:val="1"/>
-      <w:numFmt w:val="lowerRoman"/>
-      <w:lvlText w:val="%9."/>
-      <w:lvlJc w:val="right"/>
-      <w:pPr>
-        <w:ind w:left="6480" w:hanging="180"/>
-      </w:pPr>
-    </w:lvl>
-  </w:abstractNum>
-  <w:abstractNum w:abstractNumId="5" w15:restartNumberingAfterBreak="0">
-    <w:nsid w:val="66CB479A"/>
-    <w:multiLevelType w:val="hybridMultilevel"/>
-    <w:tmpl w:val="2098BBB4"/>
-    <w:lvl w:ilvl="0" w:tplc="0415000F">
-      <w:start w:val="1"/>
-      <w:numFmt w:val="decimal"/>
-      <w:lvlText w:val="%1."/>
-      <w:lvlJc w:val="left"/>
-      <w:pPr>
-        <w:ind w:left="720" w:hanging="360"/>
-      </w:pPr>
-      <w:rPr>
-        <w:rFonts w:hint="default"/>
-      </w:rPr>
-    </w:lvl>
-    <w:lvl w:ilvl="1" w:tplc="04150019" w:tentative="1">
-      <w:start w:val="1"/>
-      <w:numFmt w:val="lowerLetter"/>
-      <w:lvlText w:val="%2."/>
-      <w:lvlJc w:val="left"/>
-      <w:pPr>
-        <w:ind w:left="1440" w:hanging="360"/>
-      </w:pPr>
-    </w:lvl>
-    <w:lvl w:ilvl="2" w:tplc="0415001B" w:tentative="1">
-      <w:start w:val="1"/>
-      <w:numFmt w:val="lowerRoman"/>
-      <w:lvlText w:val="%3."/>
-      <w:lvlJc w:val="right"/>
-      <w:pPr>
-        <w:ind w:left="2160" w:hanging="180"/>
-      </w:pPr>
-    </w:lvl>
-    <w:lvl w:ilvl="3" w:tplc="0415000F" w:tentative="1">
-      <w:start w:val="1"/>
-      <w:numFmt w:val="decimal"/>
-      <w:lvlText w:val="%4."/>
-      <w:lvlJc w:val="left"/>
-      <w:pPr>
-        <w:ind w:left="2880" w:hanging="360"/>
-      </w:pPr>
-    </w:lvl>
-    <w:lvl w:ilvl="4" w:tplc="04150019" w:tentative="1">
-      <w:start w:val="1"/>
-      <w:numFmt w:val="lowerLetter"/>
-      <w:lvlText w:val="%5."/>
-      <w:lvlJc w:val="left"/>
-      <w:pPr>
-        <w:ind w:left="3600" w:hanging="360"/>
-      </w:pPr>
-    </w:lvl>
-    <w:lvl w:ilvl="5" w:tplc="0415001B" w:tentative="1">
-      <w:start w:val="1"/>
-      <w:numFmt w:val="lowerRoman"/>
-      <w:lvlText w:val="%6."/>
-      <w:lvlJc w:val="right"/>
-      <w:pPr>
-        <w:ind w:left="4320" w:hanging="180"/>
-      </w:pPr>
-    </w:lvl>
-    <w:lvl w:ilvl="6" w:tplc="0415000F" w:tentative="1">
-      <w:start w:val="1"/>
-      <w:numFmt w:val="decimal"/>
-      <w:lvlText w:val="%7."/>
-      <w:lvlJc w:val="left"/>
-      <w:pPr>
-        <w:ind w:left="5040" w:hanging="360"/>
-      </w:pPr>
-    </w:lvl>
-    <w:lvl w:ilvl="7" w:tplc="04150019" w:tentative="1">
-      <w:start w:val="1"/>
-      <w:numFmt w:val="lowerLetter"/>
-      <w:lvlText w:val="%8."/>
-      <w:lvlJc w:val="left"/>
-      <w:pPr>
-        <w:ind w:left="5760" w:hanging="360"/>
-      </w:pPr>
-    </w:lvl>
-    <w:lvl w:ilvl="8" w:tplc="0415001B" w:tentative="1">
-      <w:start w:val="1"/>
-      <w:numFmt w:val="lowerRoman"/>
-      <w:lvlText w:val="%9."/>
-      <w:lvlJc w:val="right"/>
-      <w:pPr>
-        <w:ind w:left="6480" w:hanging="180"/>
-      </w:pPr>
-    </w:lvl>
-  </w:abstractNum>
-  <w:abstractNum w:abstractNumId="6" w15:restartNumberingAfterBreak="0">
-    <w:nsid w:val="6949718E"/>
-    <w:multiLevelType w:val="hybridMultilevel"/>
-    <w:tmpl w:val="A7782012"/>
-    <w:lvl w:ilvl="0" w:tplc="7708CECA">
-      <w:start w:val="1"/>
-      <w:numFmt w:val="bullet"/>
-      <w:lvlText w:val=""/>
-      <w:lvlJc w:val="left"/>
-      <w:pPr>
-        <w:ind w:left="720" w:hanging="360"/>
-      </w:pPr>
-      <w:rPr>
-        <w:rFonts w:ascii="Symbol" w:eastAsiaTheme="minorHAnsi" w:hAnsi="Symbol" w:cstheme="minorBidi" w:hint="default"/>
-      </w:rPr>
-    </w:lvl>
-    <w:lvl w:ilvl="1" w:tplc="04150003" w:tentative="1">
-      <w:start w:val="1"/>
-      <w:numFmt w:val="bullet"/>
-      <w:lvlText w:val="o"/>
-      <w:lvlJc w:val="left"/>
-      <w:pPr>
-        <w:ind w:left="1440" w:hanging="360"/>
-      </w:pPr>
-      <w:rPr>
-        <w:rFonts w:ascii="Courier New" w:hAnsi="Courier New" w:cs="Courier New" w:hint="default"/>
-      </w:rPr>
-    </w:lvl>
-    <w:lvl w:ilvl="2" w:tplc="04150005" w:tentative="1">
-      <w:start w:val="1"/>
-      <w:numFmt w:val="bullet"/>
-      <w:lvlText w:val=""/>
-      <w:lvlJc w:val="left"/>
-      <w:pPr>
-        <w:ind w:left="2160" w:hanging="360"/>
-      </w:pPr>
-      <w:rPr>
-        <w:rFonts w:ascii="Wingdings" w:hAnsi="Wingdings" w:hint="default"/>
-      </w:rPr>
-    </w:lvl>
-    <w:lvl w:ilvl="3" w:tplc="04150001" w:tentative="1">
-      <w:start w:val="1"/>
-      <w:numFmt w:val="bullet"/>
-      <w:lvlText w:val=""/>
-      <w:lvlJc w:val="left"/>
-      <w:pPr>
-        <w:ind w:left="2880" w:hanging="360"/>
-      </w:pPr>
-      <w:rPr>
-        <w:rFonts w:ascii="Symbol" w:hAnsi="Symbol" w:hint="default"/>
-      </w:rPr>
-    </w:lvl>
-    <w:lvl w:ilvl="4" w:tplc="04150003" w:tentative="1">
-      <w:start w:val="1"/>
-      <w:numFmt w:val="bullet"/>
-      <w:lvlText w:val="o"/>
-      <w:lvlJc w:val="left"/>
-      <w:pPr>
-        <w:ind w:left="3600" w:hanging="360"/>
-      </w:pPr>
-      <w:rPr>
-        <w:rFonts w:ascii="Courier New" w:hAnsi="Courier New" w:cs="Courier New" w:hint="default"/>
-      </w:rPr>
-    </w:lvl>
-    <w:lvl w:ilvl="5" w:tplc="04150005" w:tentative="1">
-      <w:start w:val="1"/>
-      <w:numFmt w:val="bullet"/>
-      <w:lvlText w:val=""/>
-      <w:lvlJc w:val="left"/>
-      <w:pPr>
-        <w:ind w:left="4320" w:hanging="360"/>
-      </w:pPr>
-      <w:rPr>
-        <w:rFonts w:ascii="Wingdings" w:hAnsi="Wingdings" w:hint="default"/>
-      </w:rPr>
-    </w:lvl>
-    <w:lvl w:ilvl="6" w:tplc="04150001" w:tentative="1">
-      <w:start w:val="1"/>
-      <w:numFmt w:val="bullet"/>
-      <w:lvlText w:val=""/>
-      <w:lvlJc w:val="left"/>
-      <w:pPr>
-        <w:ind w:left="5040" w:hanging="360"/>
-      </w:pPr>
-      <w:rPr>
-        <w:rFonts w:ascii="Symbol" w:hAnsi="Symbol" w:hint="default"/>
-      </w:rPr>
-    </w:lvl>
-    <w:lvl w:ilvl="7" w:tplc="04150003" w:tentative="1">
-      <w:start w:val="1"/>
-      <w:numFmt w:val="bullet"/>
-      <w:lvlText w:val="o"/>
-      <w:lvlJc w:val="left"/>
-      <w:pPr>
-        <w:ind w:left="5760" w:hanging="360"/>
-      </w:pPr>
-      <w:rPr>
-        <w:rFonts w:ascii="Courier New" w:hAnsi="Courier New" w:cs="Courier New" w:hint="default"/>
-      </w:rPr>
-    </w:lvl>
-    <w:lvl w:ilvl="8" w:tplc="04150005" w:tentative="1">
-      <w:start w:val="1"/>
-      <w:numFmt w:val="bullet"/>
-      <w:lvlText w:val=""/>
-      <w:lvlJc w:val="left"/>
-      <w:pPr>
-        <w:ind w:left="6480" w:hanging="360"/>
-      </w:pPr>
-      <w:rPr>
-        <w:rFonts w:ascii="Wingdings" w:hAnsi="Wingdings" w:hint="default"/>
-      </w:rPr>
-    </w:lvl>
-  </w:abstractNum>
-  <w:abstractNum w:abstractNumId="7" w15:restartNumberingAfterBreak="0">
-    <w:nsid w:val="7D4E7578"/>
-    <w:multiLevelType w:val="hybridMultilevel"/>
-    <w:tmpl w:val="87C881E0"/>
-    <w:lvl w:ilvl="0" w:tplc="0415000F">
-      <w:start w:val="1"/>
-      <w:numFmt w:val="decimal"/>
-      <w:lvlText w:val="%1."/>
-      <w:lvlJc w:val="left"/>
-      <w:pPr>
-        <w:ind w:left="720" w:hanging="360"/>
-      </w:pPr>
-      <w:rPr>
-        <w:rFonts w:hint="default"/>
-      </w:rPr>
-    </w:lvl>
-    <w:lvl w:ilvl="1" w:tplc="04150019" w:tentative="1">
-      <w:start w:val="1"/>
-      <w:numFmt w:val="lowerLetter"/>
-      <w:lvlText w:val="%2."/>
-      <w:lvlJc w:val="left"/>
-      <w:pPr>
-        <w:ind w:left="1440" w:hanging="360"/>
-      </w:pPr>
-    </w:lvl>
-    <w:lvl w:ilvl="2" w:tplc="0415001B" w:tentative="1">
-      <w:start w:val="1"/>
-      <w:numFmt w:val="lowerRoman"/>
-      <w:lvlText w:val="%3."/>
-      <w:lvlJc w:val="right"/>
-      <w:pPr>
-        <w:ind w:left="2160" w:hanging="180"/>
-      </w:pPr>
-    </w:lvl>
-    <w:lvl w:ilvl="3" w:tplc="0415000F" w:tentative="1">
-      <w:start w:val="1"/>
-      <w:numFmt w:val="decimal"/>
-      <w:lvlText w:val="%4."/>
-      <w:lvlJc w:val="left"/>
-      <w:pPr>
-        <w:ind w:left="2880" w:hanging="360"/>
-      </w:pPr>
-    </w:lvl>
-    <w:lvl w:ilvl="4" w:tplc="04150019" w:tentative="1">
-      <w:start w:val="1"/>
-      <w:numFmt w:val="lowerLetter"/>
-      <w:lvlText w:val="%5."/>
-      <w:lvlJc w:val="left"/>
-      <w:pPr>
-        <w:ind w:left="3600" w:hanging="360"/>
-      </w:pPr>
-    </w:lvl>
-    <w:lvl w:ilvl="5" w:tplc="0415001B" w:tentative="1">
-      <w:start w:val="1"/>
-      <w:numFmt w:val="lowerRoman"/>
-      <w:lvlText w:val="%6."/>
-      <w:lvlJc w:val="right"/>
-      <w:pPr>
-        <w:ind w:left="4320" w:hanging="180"/>
-      </w:pPr>
-    </w:lvl>
-    <w:lvl w:ilvl="6" w:tplc="0415000F" w:tentative="1">
-      <w:start w:val="1"/>
-      <w:numFmt w:val="decimal"/>
-      <w:lvlText w:val="%7."/>
-      <w:lvlJc w:val="left"/>
-      <w:pPr>
-        <w:ind w:left="5040" w:hanging="360"/>
-      </w:pPr>
-    </w:lvl>
-    <w:lvl w:ilvl="7" w:tplc="04150019" w:tentative="1">
-      <w:start w:val="1"/>
-      <w:numFmt w:val="lowerLetter"/>
-      <w:lvlText w:val="%8."/>
-      <w:lvlJc w:val="left"/>
-      <w:pPr>
-        <w:ind w:left="5760" w:hanging="360"/>
-      </w:pPr>
-    </w:lvl>
-    <w:lvl w:ilvl="8" w:tplc="0415001B" w:tentative="1">
-      <w:start w:val="1"/>
-      <w:numFmt w:val="lowerRoman"/>
-      <w:lvlText w:val="%9."/>
-      <w:lvlJc w:val="right"/>
-      <w:pPr>
-        <w:ind w:left="6480" w:hanging="180"/>
-      </w:pPr>
-    </w:lvl>
-  </w:abstractNum>
   <w:num w:numId="1">
-    <w:abstractNumId w:val="5"/>
+    <w:abstractNumId w:val="0"/>
   </w:num>
   <w:num w:numId="2">
-    <w:abstractNumId w:val="6"/>
+    <w:abstractNumId w:val="1"/>
   </w:num>
   <w:num w:numId="3">
-    <w:abstractNumId w:val="7"/>
-  </w:num>
-  <w:num w:numId="4">
     <w:abstractNumId w:val="2"/>
-  </w:num>
-  <w:num w:numId="5">
-    <w:abstractNumId w:val="2"/>
-  </w:num>
-  <w:num w:numId="6">
-    <w:abstractNumId w:val="0"/>
-  </w:num>
-  <w:num w:numId="7">
-    <w:abstractNumId w:val="1"/>
-  </w:num>
-  <w:num w:numId="8">
-    <w:abstractNumId w:val="4"/>
-  </w:num>
-  <w:num w:numId="9">
-    <w:abstractNumId w:val="3"/>
   </w:num>
 </w:numbering>
 </file>
@@ -1798,7 +1218,7 @@
     </w:rPrDefault>
     <w:pPrDefault>
       <w:pPr>
-        <w:spacing w:after="200" w:line="276" w:lineRule="auto"/>
+        <w:spacing w:after="160" w:line="259" w:lineRule="auto"/>
       </w:pPr>
     </w:pPrDefault>
   </w:docDefaults>
@@ -2178,6 +1598,10 @@
   <w:style w:type="paragraph" w:default="1" w:styleId="Normal">
     <w:name w:val="Normal"/>
     <w:qFormat/>
+    <w:rsid w:val="00CA6AB9"/>
+    <w:pPr>
+      <w:spacing w:after="200" w:line="276" w:lineRule="auto"/>
+    </w:pPr>
   </w:style>
   <w:style w:type="paragraph" w:styleId="Heading1">
     <w:name w:val="heading 1"/>
@@ -2186,7 +1610,7 @@
     <w:link w:val="Heading1Char"/>
     <w:uiPriority w:val="9"/>
     <w:qFormat/>
-    <w:rsid w:val="001430CB"/>
+    <w:rsid w:val="00CA6AB9"/>
     <w:pPr>
       <w:keepNext/>
       <w:keepLines/>
@@ -2195,7 +1619,7 @@
     </w:pPr>
     <w:rPr>
       <w:rFonts w:asciiTheme="majorHAnsi" w:eastAsiaTheme="majorEastAsia" w:hAnsiTheme="majorHAnsi" w:cstheme="majorBidi"/>
-      <w:color w:val="365F91" w:themeColor="accent1" w:themeShade="BF"/>
+      <w:color w:val="2E74B5" w:themeColor="accent1" w:themeShade="BF"/>
       <w:sz w:val="32"/>
       <w:szCs w:val="32"/>
     </w:rPr>
@@ -2227,11 +1651,24 @@
     <w:semiHidden/>
     <w:unhideWhenUsed/>
   </w:style>
+  <w:style w:type="character" w:customStyle="1" w:styleId="Heading1Char">
+    <w:name w:val="Heading 1 Char"/>
+    <w:basedOn w:val="DefaultParagraphFont"/>
+    <w:link w:val="Heading1"/>
+    <w:uiPriority w:val="9"/>
+    <w:rsid w:val="00CA6AB9"/>
+    <w:rPr>
+      <w:rFonts w:asciiTheme="majorHAnsi" w:eastAsiaTheme="majorEastAsia" w:hAnsiTheme="majorHAnsi" w:cstheme="majorBidi"/>
+      <w:color w:val="2E74B5" w:themeColor="accent1" w:themeShade="BF"/>
+      <w:sz w:val="32"/>
+      <w:szCs w:val="32"/>
+    </w:rPr>
+  </w:style>
   <w:style w:type="paragraph" w:styleId="NoSpacing">
     <w:name w:val="No Spacing"/>
     <w:uiPriority w:val="1"/>
     <w:qFormat/>
-    <w:rsid w:val="007F5DBF"/>
+    <w:rsid w:val="00CA6AB9"/>
     <w:pPr>
       <w:spacing w:after="0" w:line="240" w:lineRule="auto"/>
     </w:pPr>
@@ -2241,7 +1678,7 @@
     <w:basedOn w:val="Normal"/>
     <w:uiPriority w:val="34"/>
     <w:qFormat/>
-    <w:rsid w:val="001430CB"/>
+    <w:rsid w:val="00CA6AB9"/>
     <w:pPr>
       <w:spacing w:after="0" w:line="240" w:lineRule="auto"/>
       <w:ind w:left="720"/>
@@ -2250,45 +1687,14 @@
       <w:rFonts w:ascii="Calibri" w:hAnsi="Calibri" w:cs="Times New Roman"/>
     </w:rPr>
   </w:style>
-  <w:style w:type="character" w:customStyle="1" w:styleId="Heading1Char">
-    <w:name w:val="Heading 1 Char"/>
-    <w:basedOn w:val="DefaultParagraphFont"/>
-    <w:link w:val="Heading1"/>
-    <w:uiPriority w:val="9"/>
-    <w:rsid w:val="001430CB"/>
-    <w:rPr>
-      <w:rFonts w:asciiTheme="majorHAnsi" w:eastAsiaTheme="majorEastAsia" w:hAnsiTheme="majorHAnsi" w:cstheme="majorBidi"/>
-      <w:color w:val="365F91" w:themeColor="accent1" w:themeShade="BF"/>
-      <w:sz w:val="32"/>
-      <w:szCs w:val="32"/>
-    </w:rPr>
-  </w:style>
-  <w:style w:type="character" w:customStyle="1" w:styleId="apple-converted-space">
-    <w:name w:val="apple-converted-space"/>
-    <w:basedOn w:val="DefaultParagraphFont"/>
-    <w:rsid w:val="008E3F10"/>
-  </w:style>
-  <w:style w:type="character" w:styleId="HTMLCode">
-    <w:name w:val="HTML Code"/>
-    <w:basedOn w:val="DefaultParagraphFont"/>
-    <w:uiPriority w:val="99"/>
-    <w:semiHidden/>
-    <w:unhideWhenUsed/>
-    <w:rsid w:val="008E3F10"/>
-    <w:rPr>
-      <w:rFonts w:ascii="Courier New" w:eastAsia="Times New Roman" w:hAnsi="Courier New" w:cs="Courier New"/>
-      <w:sz w:val="20"/>
-      <w:szCs w:val="20"/>
-    </w:rPr>
-  </w:style>
   <w:style w:type="character" w:styleId="Hyperlink">
     <w:name w:val="Hyperlink"/>
     <w:basedOn w:val="DefaultParagraphFont"/>
     <w:uiPriority w:val="99"/>
     <w:unhideWhenUsed/>
-    <w:rsid w:val="008E3F10"/>
+    <w:rsid w:val="00CA6AB9"/>
     <w:rPr>
-      <w:color w:val="0000FF" w:themeColor="hyperlink"/>
+      <w:color w:val="0563C1" w:themeColor="hyperlink"/>
       <w:u w:val="single"/>
     </w:rPr>
   </w:style>
@@ -2296,7 +1702,7 @@
     <w:name w:val="Table Grid"/>
     <w:basedOn w:val="TableNormal"/>
     <w:uiPriority w:val="59"/>
-    <w:rsid w:val="004408AE"/>
+    <w:rsid w:val="00CA6AB9"/>
     <w:pPr>
       <w:spacing w:after="0" w:line="240" w:lineRule="auto"/>
     </w:pPr>
@@ -2311,55 +1717,36 @@
       </w:tblBorders>
     </w:tblPr>
   </w:style>
-  <w:style w:type="character" w:styleId="FollowedHyperlink">
-    <w:name w:val="FollowedHyperlink"/>
-    <w:basedOn w:val="DefaultParagraphFont"/>
-    <w:uiPriority w:val="99"/>
-    <w:semiHidden/>
-    <w:unhideWhenUsed/>
-    <w:rsid w:val="00255FB7"/>
+  <w:style w:type="paragraph" w:styleId="Subtitle">
+    <w:name w:val="Subtitle"/>
+    <w:basedOn w:val="Normal"/>
+    <w:next w:val="Normal"/>
+    <w:link w:val="SubtitleChar"/>
+    <w:uiPriority w:val="11"/>
+    <w:qFormat/>
+    <w:rsid w:val="00CA6AB9"/>
+    <w:pPr>
+      <w:numPr>
+        <w:ilvl w:val="1"/>
+      </w:numPr>
+      <w:spacing w:after="160"/>
+    </w:pPr>
     <w:rPr>
-      <w:color w:val="800080" w:themeColor="followedHyperlink"/>
-      <w:u w:val="single"/>
+      <w:rFonts w:eastAsiaTheme="minorEastAsia"/>
+      <w:color w:val="5A5A5A" w:themeColor="text1" w:themeTint="A5"/>
+      <w:spacing w:val="15"/>
     </w:rPr>
   </w:style>
-  <w:style w:type="character" w:styleId="SubtleReference">
-    <w:name w:val="Subtle Reference"/>
+  <w:style w:type="character" w:customStyle="1" w:styleId="SubtitleChar">
+    <w:name w:val="Subtitle Char"/>
     <w:basedOn w:val="DefaultParagraphFont"/>
-    <w:uiPriority w:val="31"/>
-    <w:qFormat/>
-    <w:rsid w:val="006B3014"/>
+    <w:link w:val="Subtitle"/>
+    <w:uiPriority w:val="11"/>
+    <w:rsid w:val="00CA6AB9"/>
     <w:rPr>
-      <w:smallCaps/>
+      <w:rFonts w:eastAsiaTheme="minorEastAsia"/>
       <w:color w:val="5A5A5A" w:themeColor="text1" w:themeTint="A5"/>
-    </w:rPr>
-  </w:style>
-  <w:style w:type="paragraph" w:styleId="PlainText">
-    <w:name w:val="Plain Text"/>
-    <w:basedOn w:val="Normal"/>
-    <w:link w:val="PlainTextChar"/>
-    <w:uiPriority w:val="99"/>
-    <w:unhideWhenUsed/>
-    <w:rsid w:val="002F1B2B"/>
-    <w:pPr>
-      <w:spacing w:after="0" w:line="240" w:lineRule="auto"/>
-    </w:pPr>
-    <w:rPr>
-      <w:rFonts w:ascii="Consolas" w:hAnsi="Consolas"/>
-      <w:sz w:val="21"/>
-      <w:szCs w:val="21"/>
-    </w:rPr>
-  </w:style>
-  <w:style w:type="character" w:customStyle="1" w:styleId="PlainTextChar">
-    <w:name w:val="Plain Text Char"/>
-    <w:basedOn w:val="DefaultParagraphFont"/>
-    <w:link w:val="PlainText"/>
-    <w:uiPriority w:val="99"/>
-    <w:rsid w:val="002F1B2B"/>
-    <w:rPr>
-      <w:rFonts w:ascii="Consolas" w:hAnsi="Consolas"/>
-      <w:sz w:val="21"/>
-      <w:szCs w:val="21"/>
+      <w:spacing w:val="15"/>
     </w:rPr>
   </w:style>
 </w:styles>
@@ -2376,39 +1763,39 @@
         <a:sysClr val="window" lastClr="FFFFFF"/>
       </a:lt1>
       <a:dk2>
-        <a:srgbClr val="1F497D"/>
+        <a:srgbClr val="44546A"/>
       </a:dk2>
       <a:lt2>
-        <a:srgbClr val="EEECE1"/>
+        <a:srgbClr val="E7E6E6"/>
       </a:lt2>
       <a:accent1>
-        <a:srgbClr val="4F81BD"/>
+        <a:srgbClr val="5B9BD5"/>
       </a:accent1>
       <a:accent2>
-        <a:srgbClr val="C0504D"/>
+        <a:srgbClr val="ED7D31"/>
       </a:accent2>
       <a:accent3>
-        <a:srgbClr val="9BBB59"/>
+        <a:srgbClr val="A5A5A5"/>
       </a:accent3>
       <a:accent4>
-        <a:srgbClr val="8064A2"/>
+        <a:srgbClr val="FFC000"/>
       </a:accent4>
       <a:accent5>
-        <a:srgbClr val="4BACC6"/>
+        <a:srgbClr val="4472C4"/>
       </a:accent5>
       <a:accent6>
-        <a:srgbClr val="F79646"/>
+        <a:srgbClr val="70AD47"/>
       </a:accent6>
       <a:hlink>
-        <a:srgbClr val="0000FF"/>
+        <a:srgbClr val="0563C1"/>
       </a:hlink>
       <a:folHlink>
-        <a:srgbClr val="800080"/>
+        <a:srgbClr val="954F72"/>
       </a:folHlink>
     </a:clrScheme>
     <a:fontScheme name="Office">
       <a:majorFont>
-        <a:latin typeface="Cambria"/>
+        <a:latin typeface="Calibri Light" panose="020F0302020204030204"/>
         <a:ea typeface=""/>
         <a:cs typeface=""/>
         <a:font script="Jpan" typeface="ＭＳ ゴシック"/>
@@ -2443,7 +1830,7 @@
         <a:font script="Geor" typeface="Sylfaen"/>
       </a:majorFont>
       <a:minorFont>
-        <a:latin typeface="Calibri"/>
+        <a:latin typeface="Calibri" panose="020F0502020204030204"/>
         <a:ea typeface=""/>
         <a:cs typeface=""/>
         <a:font script="Jpan" typeface="ＭＳ 明朝"/>
@@ -2487,368 +1874,141 @@
           <a:gsLst>
             <a:gs pos="0">
               <a:schemeClr val="phClr">
-                <a:tint val="50000"/>
-                <a:satMod val="300000"/>
+                <a:lumMod val="110000"/>
+                <a:satMod val="105000"/>
+                <a:tint val="67000"/>
               </a:schemeClr>
             </a:gs>
-            <a:gs pos="35000">
+            <a:gs pos="50000">
               <a:schemeClr val="phClr">
-                <a:tint val="37000"/>
-                <a:satMod val="300000"/>
+                <a:lumMod val="105000"/>
+                <a:satMod val="103000"/>
+                <a:tint val="73000"/>
               </a:schemeClr>
             </a:gs>
             <a:gs pos="100000">
               <a:schemeClr val="phClr">
-                <a:tint val="15000"/>
-                <a:satMod val="350000"/>
+                <a:lumMod val="105000"/>
+                <a:satMod val="109000"/>
+                <a:tint val="81000"/>
               </a:schemeClr>
             </a:gs>
           </a:gsLst>
-          <a:lin ang="16200000" scaled="1"/>
+          <a:lin ang="5400000" scaled="0"/>
         </a:gradFill>
         <a:gradFill rotWithShape="1">
           <a:gsLst>
             <a:gs pos="0">
               <a:schemeClr val="phClr">
-                <a:shade val="51000"/>
-                <a:satMod val="130000"/>
+                <a:satMod val="103000"/>
+                <a:lumMod val="102000"/>
+                <a:tint val="94000"/>
               </a:schemeClr>
             </a:gs>
-            <a:gs pos="80000">
+            <a:gs pos="50000">
               <a:schemeClr val="phClr">
-                <a:shade val="93000"/>
-                <a:satMod val="130000"/>
+                <a:satMod val="110000"/>
+                <a:lumMod val="100000"/>
+                <a:shade val="100000"/>
               </a:schemeClr>
             </a:gs>
             <a:gs pos="100000">
               <a:schemeClr val="phClr">
-                <a:shade val="94000"/>
-                <a:satMod val="135000"/>
+                <a:lumMod val="99000"/>
+                <a:satMod val="120000"/>
+                <a:shade val="78000"/>
               </a:schemeClr>
             </a:gs>
           </a:gsLst>
-          <a:lin ang="16200000" scaled="0"/>
+          <a:lin ang="5400000" scaled="0"/>
         </a:gradFill>
       </a:fillStyleLst>
       <a:lnStyleLst>
-        <a:ln w="9525" cap="flat" cmpd="sng" algn="ctr">
-          <a:solidFill>
-            <a:schemeClr val="phClr">
-              <a:shade val="95000"/>
-              <a:satMod val="105000"/>
-            </a:schemeClr>
-          </a:solidFill>
-          <a:prstDash val="solid"/>
-        </a:ln>
-        <a:ln w="25400" cap="flat" cmpd="sng" algn="ctr">
+        <a:ln w="6350" cap="flat" cmpd="sng" algn="ctr">
           <a:solidFill>
             <a:schemeClr val="phClr"/>
           </a:solidFill>
           <a:prstDash val="solid"/>
+          <a:miter lim="800000"/>
         </a:ln>
-        <a:ln w="38100" cap="flat" cmpd="sng" algn="ctr">
+        <a:ln w="12700" cap="flat" cmpd="sng" algn="ctr">
           <a:solidFill>
             <a:schemeClr val="phClr"/>
           </a:solidFill>
           <a:prstDash val="solid"/>
+          <a:miter lim="800000"/>
+        </a:ln>
+        <a:ln w="19050" cap="flat" cmpd="sng" algn="ctr">
+          <a:solidFill>
+            <a:schemeClr val="phClr"/>
+          </a:solidFill>
+          <a:prstDash val="solid"/>
+          <a:miter lim="800000"/>
         </a:ln>
       </a:lnStyleLst>
       <a:effectStyleLst>
         <a:effectStyle>
+          <a:effectLst/>
+        </a:effectStyle>
+        <a:effectStyle>
+          <a:effectLst/>
+        </a:effectStyle>
+        <a:effectStyle>
           <a:effectLst>
-            <a:outerShdw blurRad="40000" dist="20000" dir="5400000" rotWithShape="0">
+            <a:outerShdw blurRad="57150" dist="19050" dir="5400000" algn="ctr" rotWithShape="0">
               <a:srgbClr val="000000">
-                <a:alpha val="38000"/>
+                <a:alpha val="63000"/>
               </a:srgbClr>
             </a:outerShdw>
           </a:effectLst>
-        </a:effectStyle>
-        <a:effectStyle>
-          <a:effectLst>
-            <a:outerShdw blurRad="40000" dist="23000" dir="5400000" rotWithShape="0">
-              <a:srgbClr val="000000">
-                <a:alpha val="35000"/>
-              </a:srgbClr>
-            </a:outerShdw>
-          </a:effectLst>
-        </a:effectStyle>
-        <a:effectStyle>
-          <a:effectLst>
-            <a:outerShdw blurRad="40000" dist="23000" dir="5400000" rotWithShape="0">
-              <a:srgbClr val="000000">
-                <a:alpha val="35000"/>
-              </a:srgbClr>
-            </a:outerShdw>
-          </a:effectLst>
-          <a:scene3d>
-            <a:camera prst="orthographicFront">
-              <a:rot lat="0" lon="0" rev="0"/>
-            </a:camera>
-            <a:lightRig rig="threePt" dir="t">
-              <a:rot lat="0" lon="0" rev="1200000"/>
-            </a:lightRig>
-          </a:scene3d>
-          <a:sp3d>
-            <a:bevelT w="63500" h="25400"/>
-          </a:sp3d>
         </a:effectStyle>
       </a:effectStyleLst>
       <a:bgFillStyleLst>
         <a:solidFill>
           <a:schemeClr val="phClr"/>
         </a:solidFill>
+        <a:solidFill>
+          <a:schemeClr val="phClr">
+            <a:tint val="95000"/>
+            <a:satMod val="170000"/>
+          </a:schemeClr>
+        </a:solidFill>
         <a:gradFill rotWithShape="1">
           <a:gsLst>
             <a:gs pos="0">
               <a:schemeClr val="phClr">
-                <a:tint val="40000"/>
-                <a:satMod val="350000"/>
+                <a:tint val="93000"/>
+                <a:satMod val="150000"/>
+                <a:shade val="98000"/>
+                <a:lumMod val="102000"/>
               </a:schemeClr>
             </a:gs>
-            <a:gs pos="40000">
+            <a:gs pos="50000">
               <a:schemeClr val="phClr">
-                <a:tint val="45000"/>
-                <a:shade val="99000"/>
-                <a:satMod val="350000"/>
+                <a:tint val="98000"/>
+                <a:satMod val="130000"/>
+                <a:shade val="90000"/>
+                <a:lumMod val="103000"/>
               </a:schemeClr>
             </a:gs>
             <a:gs pos="100000">
               <a:schemeClr val="phClr">
-                <a:shade val="20000"/>
-                <a:satMod val="255000"/>
+                <a:shade val="63000"/>
+                <a:satMod val="120000"/>
               </a:schemeClr>
             </a:gs>
           </a:gsLst>
-          <a:path path="circle">
-            <a:fillToRect l="50000" t="-80000" r="50000" b="180000"/>
-          </a:path>
-        </a:gradFill>
-        <a:gradFill rotWithShape="1">
-          <a:gsLst>
-            <a:gs pos="0">
-              <a:schemeClr val="phClr">
-                <a:tint val="80000"/>
-                <a:satMod val="300000"/>
-              </a:schemeClr>
-            </a:gs>
-            <a:gs pos="100000">
-              <a:schemeClr val="phClr">
-                <a:shade val="30000"/>
-                <a:satMod val="200000"/>
-              </a:schemeClr>
-            </a:gs>
-          </a:gsLst>
-          <a:path path="circle">
-            <a:fillToRect l="50000" t="50000" r="50000" b="50000"/>
-          </a:path>
+          <a:lin ang="5400000" scaled="0"/>
         </a:gradFill>
       </a:bgFillStyleLst>
     </a:fmtScheme>
   </a:themeElements>
   <a:objectDefaults/>
   <a:extraClrSchemeLst/>
+  <a:extLst>
+    <a:ext uri="{05A4C25C-085E-4340-85A3-A5531E510DB2}">
+      <thm15:themeFamily xmlns:thm15="http://schemas.microsoft.com/office/thememl/2012/main" name="Office Theme" id="{62F939B6-93AF-4DB8-9C6B-D6C7DFDC589F}" vid="{4A3C46E8-61CC-4603-A589-7422A47A8E4A}"/>
+    </a:ext>
+  </a:extLst>
 </a:theme>
-</file>
-
-<file path=customXml/item1.xml><?xml version="1.0" encoding="utf-8"?>
-<?mso-contentType ?>
-<FormTemplates xmlns="http://schemas.microsoft.com/sharepoint/v3/contenttype/forms">
-  <Display>DocumentLibraryForm</Display>
-  <Edit>DocumentLibraryForm</Edit>
-  <New>DocumentLibraryForm</New>
-</FormTemplates>
-</file>
-
-<file path=customXml/item2.xml><?xml version="1.0" encoding="utf-8"?><ct:contentTypeSchema ct:_="" ma:_="" ma:contentTypeName="Project Site Document" ma:contentTypeID="0x010100EDDB48EB527BF045BEABD43068862227" ma:contentTypeVersion="" ma:contentTypeDescription="" ma:contentTypeScope="" ma:versionID="ef8b1aec0ec10851fd7740bcb1b5f215" xmlns:ct="http://schemas.microsoft.com/office/2006/metadata/contentType" xmlns:ma="http://schemas.microsoft.com/office/2006/metadata/properties/metaAttributes">
-<xsd:schema targetNamespace="http://schemas.microsoft.com/office/2006/metadata/properties" ma:root="true" ma:fieldsID="290bd439ff5d61acec6061c02d45214f" ns2:_="" xmlns:xsd="http://www.w3.org/2001/XMLSchema" xmlns:xs="http://www.w3.org/2001/XMLSchema" xmlns:p="http://schemas.microsoft.com/office/2006/metadata/properties" xmlns:ns2="$ListId:Project Documents;">
-<xsd:import namespace="$ListId:Project Documents;"/>
-<xsd:element name="properties">
-<xsd:complexType>
-<xsd:sequence>
-<xsd:element name="documentManagement">
-<xsd:complexType>
-<xsd:all>
-<xsd:element ref="ns2:Owner" minOccurs="0"/>
-<xsd:element ref="ns2:Status" minOccurs="0"/>
-<xsd:element ref="ns2:Links" minOccurs="0"/>
-</xsd:all>
-</xsd:complexType>
-</xsd:element>
-</xsd:sequence>
-</xsd:complexType>
-</xsd:element>
-</xsd:schema>
-<xsd:schema targetNamespace="$ListId:Project Documents;" elementFormDefault="qualified" xmlns:xsd="http://www.w3.org/2001/XMLSchema" xmlns:xs="http://www.w3.org/2001/XMLSchema" xmlns:dms="http://schemas.microsoft.com/office/2006/documentManagement/types" xmlns:pc="http://schemas.microsoft.com/office/infopath/2007/PartnerControls">
-<xsd:import namespace="http://schemas.microsoft.com/office/2006/documentManagement/types"/>
-<xsd:import namespace="http://schemas.microsoft.com/office/infopath/2007/PartnerControls"/>
-<xsd:element name="Owner" ma:index="8" nillable="true" ma:displayName="Owner" ma:list="UserInfo" ma:internalName="Owner">
-<xsd:complexType>
-<xsd:complexContent>
-<xsd:extension base="dms:User">
-<xsd:sequence>
-<xsd:element name="UserInfo" minOccurs="0" maxOccurs="unbounded">
-<xsd:complexType>
-<xsd:sequence>
-<xsd:element name="DisplayName" type="xsd:string" minOccurs="0"/>
-<xsd:element name="AccountId" type="dms:UserId" minOccurs="0" nillable="true"/>
-<xsd:element name="AccountType" type="xsd:string" minOccurs="0"/>
-</xsd:sequence>
-</xsd:complexType>
-</xsd:element>
-</xsd:sequence>
-</xsd:extension>
-</xsd:complexContent>
-</xsd:complexType>
-</xsd:element>
-<xsd:element name="Status" ma:index="9" nillable="true" ma:displayName="Status" ma:default="Draft" ma:internalName="Status">
-<xsd:simpleType>
-<xsd:restriction base="dms:Choice">
-<xsd:enumeration value="Draft"/>
-<xsd:enumeration value="Ready For Review"/>
-<xsd:enumeration value="Final"/>
-</xsd:restriction>
-</xsd:simpleType>
-</xsd:element>
-<xsd:element name="Links" ma:index="10" nillable="true" ma:displayName="Links" ma:internalName="Links">
-<xsd:simpleType>
-<xsd:restriction base="dms:Unknown"/>
-</xsd:simpleType>
-</xsd:element>
-</xsd:schema>
-<xsd:schema targetNamespace="http://schemas.openxmlformats.org/package/2006/metadata/core-properties" elementFormDefault="qualified" attributeFormDefault="unqualified" blockDefault="#all" xmlns="http://schemas.openxmlformats.org/package/2006/metadata/core-properties" xmlns:xsd="http://www.w3.org/2001/XMLSchema" xmlns:xsi="http://www.w3.org/2001/XMLSchema-instance" xmlns:dc="http://purl.org/dc/elements/1.1/" xmlns:dcterms="http://purl.org/dc/terms/" xmlns:odoc="http://schemas.microsoft.com/internal/obd">
-<xsd:import namespace="http://purl.org/dc/elements/1.1/" schemaLocation="http://dublincore.org/schemas/xmls/qdc/2003/04/02/dc.xsd"/>
-<xsd:import namespace="http://purl.org/dc/terms/" schemaLocation="http://dublincore.org/schemas/xmls/qdc/2003/04/02/dcterms.xsd"/>
-<xsd:element name="coreProperties" type="CT_coreProperties"/>
-<xsd:complexType name="CT_coreProperties">
-<xsd:all>
-<xsd:element ref="dc:creator" minOccurs="0" maxOccurs="1"/>
-<xsd:element ref="dcterms:created" minOccurs="0" maxOccurs="1"/>
-<xsd:element ref="dc:identifier" minOccurs="0" maxOccurs="1"/>
-<xsd:element name="contentType" minOccurs="0" maxOccurs="1" type="xsd:string" ma:index="0" ma:displayName="Content Type"/>
-<xsd:element ref="dc:title" minOccurs="0" maxOccurs="1" ma:index="4" ma:displayName="Title"/>
-<xsd:element ref="dc:subject" minOccurs="0" maxOccurs="1"/>
-<xsd:element ref="dc:description" minOccurs="0" maxOccurs="1"/>
-<xsd:element name="keywords" minOccurs="0" maxOccurs="1" type="xsd:string"/>
-<xsd:element ref="dc:language" minOccurs="0" maxOccurs="1"/>
-<xsd:element name="category" minOccurs="0" maxOccurs="1" type="xsd:string"/>
-<xsd:element name="version" minOccurs="0" maxOccurs="1" type="xsd:string"/>
-<xsd:element name="revision" minOccurs="0" maxOccurs="1" type="xsd:string">
-<xsd:annotation>
-<xsd:documentation>
-                        This value indicates the number of saves or revisions. The application is responsible for updating this value after each revision.
-                    </xsd:documentation>
-</xsd:annotation>
-</xsd:element>
-<xsd:element name="lastModifiedBy" minOccurs="0" maxOccurs="1" type="xsd:string"/>
-<xsd:element ref="dcterms:modified" minOccurs="0" maxOccurs="1"/>
-<xsd:element name="contentStatus" minOccurs="0" maxOccurs="1" type="xsd:string"/>
-</xsd:all>
-</xsd:complexType>
-</xsd:schema>
-<xs:schema targetNamespace="http://schemas.microsoft.com/office/infopath/2007/PartnerControls" elementFormDefault="qualified" attributeFormDefault="unqualified" xmlns:pc="http://schemas.microsoft.com/office/infopath/2007/PartnerControls" xmlns:xs="http://www.w3.org/2001/XMLSchema">
-<xs:element name="Person">
-<xs:complexType>
-<xs:sequence>
-<xs:element ref="pc:DisplayName" minOccurs="0"></xs:element>
-<xs:element ref="pc:AccountId" minOccurs="0"></xs:element>
-<xs:element ref="pc:AccountType" minOccurs="0"></xs:element>
-</xs:sequence>
-</xs:complexType>
-</xs:element>
-<xs:element name="DisplayName" type="xs:string"></xs:element>
-<xs:element name="AccountId" type="xs:string"></xs:element>
-<xs:element name="AccountType" type="xs:string"></xs:element>
-<xs:element name="BDCAssociatedEntity">
-<xs:complexType>
-<xs:sequence>
-<xs:element ref="pc:BDCEntity" minOccurs="0" maxOccurs="unbounded"></xs:element>
-</xs:sequence>
-<xs:attribute ref="pc:EntityNamespace"></xs:attribute>
-<xs:attribute ref="pc:EntityName"></xs:attribute>
-<xs:attribute ref="pc:SystemInstanceName"></xs:attribute>
-<xs:attribute ref="pc:AssociationName"></xs:attribute>
-</xs:complexType>
-</xs:element>
-<xs:attribute name="EntityNamespace" type="xs:string"></xs:attribute>
-<xs:attribute name="EntityName" type="xs:string"></xs:attribute>
-<xs:attribute name="SystemInstanceName" type="xs:string"></xs:attribute>
-<xs:attribute name="AssociationName" type="xs:string"></xs:attribute>
-<xs:element name="BDCEntity">
-<xs:complexType>
-<xs:sequence>
-<xs:element ref="pc:EntityDisplayName" minOccurs="0"></xs:element>
-<xs:element ref="pc:EntityInstanceReference" minOccurs="0"></xs:element>
-<xs:element ref="pc:EntityId1" minOccurs="0"></xs:element>
-<xs:element ref="pc:EntityId2" minOccurs="0"></xs:element>
-<xs:element ref="pc:EntityId3" minOccurs="0"></xs:element>
-<xs:element ref="pc:EntityId4" minOccurs="0"></xs:element>
-<xs:element ref="pc:EntityId5" minOccurs="0"></xs:element>
-</xs:sequence>
-</xs:complexType>
-</xs:element>
-<xs:element name="EntityDisplayName" type="xs:string"></xs:element>
-<xs:element name="EntityInstanceReference" type="xs:string"></xs:element>
-<xs:element name="EntityId1" type="xs:string"></xs:element>
-<xs:element name="EntityId2" type="xs:string"></xs:element>
-<xs:element name="EntityId3" type="xs:string"></xs:element>
-<xs:element name="EntityId4" type="xs:string"></xs:element>
-<xs:element name="EntityId5" type="xs:string"></xs:element>
-<xs:element name="Terms">
-<xs:complexType>
-<xs:sequence>
-<xs:element ref="pc:TermInfo" minOccurs="0" maxOccurs="unbounded"></xs:element>
-</xs:sequence>
-</xs:complexType>
-</xs:element>
-<xs:element name="TermInfo">
-<xs:complexType>
-<xs:sequence>
-<xs:element ref="pc:TermName" minOccurs="0"></xs:element>
-<xs:element ref="pc:TermId" minOccurs="0"></xs:element>
-</xs:sequence>
-</xs:complexType>
-</xs:element>
-<xs:element name="TermName" type="xs:string"></xs:element>
-<xs:element name="TermId" type="xs:string"></xs:element>
-</xs:schema>
-</ct:contentTypeSchema>
-</file>
-
-<file path=customXml/item3.xml><?xml version="1.0" encoding="utf-8"?><p:properties xmlns:p="http://schemas.microsoft.com/office/2006/metadata/properties" xmlns:xsi="http://www.w3.org/2001/XMLSchema-instance" xmlns:pc="http://schemas.microsoft.com/office/infopath/2007/PartnerControls"><documentManagement><Status xmlns="$ListId:Project Documents;">Draft</Status><Links xmlns="$ListId:Project Documents;" xsi:nil="true"/><Owner xmlns="$ListId:Project Documents;"><UserInfo><DisplayName></DisplayName><AccountId xsi:nil="true"></AccountId><AccountType/></UserInfo></Owner></documentManagement></p:properties>
-</file>
-
-<file path=customXml/itemProps1.xml><?xml version="1.0" encoding="utf-8"?>
-<ds:datastoreItem xmlns:ds="http://schemas.openxmlformats.org/officeDocument/2006/customXml" ds:itemID="{9A40D77F-9F24-4A43-B92B-E1DDC1051DF5}">
-  <ds:schemaRefs>
-    <ds:schemaRef ds:uri="http://schemas.microsoft.com/sharepoint/v3/contenttype/forms"/>
-  </ds:schemaRefs>
-</ds:datastoreItem>
-</file>
-
-<file path=customXml/itemProps2.xml><?xml version="1.0" encoding="utf-8"?>
-<ds:datastoreItem xmlns:ds="http://schemas.openxmlformats.org/officeDocument/2006/customXml" ds:itemID="{EFA51E11-52A5-4F53-B6FA-90D7C2CC1C24}">
-  <ds:schemaRefs>
-    <ds:schemaRef ds:uri="http://schemas.microsoft.com/office/2006/metadata/contentType"/>
-    <ds:schemaRef ds:uri="http://schemas.microsoft.com/office/2006/metadata/properties/metaAttributes"/>
-    <ds:schemaRef ds:uri="http://www.w3.org/2001/XMLSchema"/>
-    <ds:schemaRef ds:uri="http://schemas.microsoft.com/office/2006/metadata/properties"/>
-    <ds:schemaRef ds:uri="$ListId:Project Documents;"/>
-    <ds:schemaRef ds:uri="http://schemas.microsoft.com/office/2006/documentManagement/types"/>
-    <ds:schemaRef ds:uri="http://schemas.microsoft.com/office/infopath/2007/PartnerControls"/>
-    <ds:schemaRef ds:uri="http://schemas.openxmlformats.org/package/2006/metadata/core-properties"/>
-    <ds:schemaRef ds:uri="http://purl.org/dc/elements/1.1/"/>
-    <ds:schemaRef ds:uri="http://purl.org/dc/terms/"/>
-    <ds:schemaRef ds:uri="http://schemas.microsoft.com/internal/obd"/>
-  </ds:schemaRefs>
-</ds:datastoreItem>
-</file>
-
-<file path=customXml/itemProps3.xml><?xml version="1.0" encoding="utf-8"?>
-<ds:datastoreItem xmlns:ds="http://schemas.openxmlformats.org/officeDocument/2006/customXml" ds:itemID="{C1F97DCC-DD50-42A9-8D14-C8104B4ED38A}">
-  <ds:schemaRefs>
-    <ds:schemaRef ds:uri="http://schemas.microsoft.com/office/2006/metadata/properties"/>
-    <ds:schemaRef ds:uri="http://schemas.microsoft.com/office/infopath/2007/PartnerControls"/>
-    <ds:schemaRef ds:uri="$ListId:Project Documents;"/>
-  </ds:schemaRefs>
-</ds:datastoreItem>
 </file>
</xml_diff>